<commit_message>
added line to recipe
</commit_message>
<xml_diff>
--- a/Recipe.docx
+++ b/Recipe.docx
@@ -44,7 +44,33 @@
           <w:szCs w:val="24"/>
         </w:rPr>
         <w:tab/>
-        <w:t>The process used to create this code is by first making sure the code and all the pictures are in the same folder. After this is done, the images must all be established as a variable within the code named as image followed by number: image1. Once all of the images are variables it is a simple task of creating a loop function that will automatically cycle through the images using an if else statement. Along with a wait function to control how long the image is on the screen for.</w:t>
+        <w:t xml:space="preserve">The process used to create this code is by first making sure the code and all the pictures are in the same folder. After this is done, the images must all be established as a variable within the code named as image followed by number: image1. Once </w:t>
+      </w:r>
+      <w:proofErr w:type="gramStart"/>
+      <w:r>
+        <w:rPr>
+          <w:rFonts w:ascii="Century Schoolbook" w:hAnsi="Century Schoolbook"/>
+          <w:sz w:val="24"/>
+          <w:szCs w:val="24"/>
+        </w:rPr>
+        <w:t>all of</w:t>
+      </w:r>
+      <w:proofErr w:type="gramEnd"/>
+      <w:r>
+        <w:rPr>
+          <w:rFonts w:ascii="Century Schoolbook" w:hAnsi="Century Schoolbook"/>
+          <w:sz w:val="24"/>
+          <w:szCs w:val="24"/>
+        </w:rPr>
+        <w:t xml:space="preserve"> the images are variables it is a simple task of creating a loop function that will automatically cycle through the images using an if else statement. Along with a wait function to control how long the image is on the screen for.</w:t>
+      </w:r>
+      <w:r>
+        <w:rPr>
+          <w:rFonts w:ascii="Century Schoolbook" w:hAnsi="Century Schoolbook"/>
+          <w:sz w:val="24"/>
+          <w:szCs w:val="24"/>
+        </w:rPr>
+        <w:t xml:space="preserve"> The function works by having the if else statement run and then in the else code the number of the image per the variable has 1 added to it so image1 will go to image2.</w:t>
       </w:r>
       <w:bookmarkStart w:id="0" w:name="_GoBack"/>
       <w:bookmarkEnd w:id="0"/>

</xml_diff>